<commit_message>
B-Extraccion_total aumentados tiempos de espera en pasos 3 y 13 a 10 minutos por recomendación de Rocio.
</commit_message>
<xml_diff>
--- a/Docs/B-Extraccion_total.docx
+++ b/Docs/B-Extraccion_total.docx
@@ -887,7 +887,13 @@
         </w:numPr>
       </w:pPr>
       <w:r>
-        <w:t>Espera de 5 minutos.</w:t>
+        <w:t xml:space="preserve">Espera de </w:t>
+      </w:r>
+      <w:r>
+        <w:t>10</w:t>
+      </w:r>
+      <w:r>
+        <w:t xml:space="preserve"> minutos.</w:t>
       </w:r>
     </w:p>
     <w:p>
@@ -1802,7 +1808,13 @@
         </w:numPr>
       </w:pPr>
       <w:r>
-        <w:t>Espera de 2 minutos.</w:t>
+        <w:t xml:space="preserve">Espera de </w:t>
+      </w:r>
+      <w:r>
+        <w:t>10</w:t>
+      </w:r>
+      <w:r>
+        <w:t xml:space="preserve"> minutos.</w:t>
       </w:r>
     </w:p>
     <w:p>

</xml_diff>